<commit_message>
delete labs and update doc
</commit_message>
<xml_diff>
--- a/Project/document/FaceRecognizeDocument.docx
+++ b/Project/document/FaceRecognizeDocument.docx
@@ -4046,6 +4046,7 @@
       <w:r>
         <w:rPr>
           <w:b/>
+          <w:noProof/>
           <w:sz w:val="30"/>
           <w:lang w:val="en-US"/>
         </w:rPr>
@@ -10077,21 +10078,7 @@
                 <w:sz w:val="24"/>
                 <w:lang w:val="en-US"/>
               </w:rPr>
-              <w:t xml:space="preserve">Nhập </w:t>
-            </w:r>
-            <w:r>
-              <w:rPr>
-                <w:sz w:val="24"/>
-                <w:lang w:val="en-US"/>
-              </w:rPr>
-              <w:t>nhiều</w:t>
-            </w:r>
-            <w:r>
-              <w:rPr>
-                <w:sz w:val="24"/>
-                <w:lang w:val="en-US"/>
-              </w:rPr>
-              <w:t xml:space="preserve"> file hình ảnh  của người dùng</w:t>
+              <w:t>Nhập nhiều file hình ảnh  của người dùng</w:t>
             </w:r>
           </w:p>
         </w:tc>
@@ -10782,7 +10769,9 @@
       </w:pPr>
       <w:r>
         <w:rPr>
+          <w:noProof/>
           <w:sz w:val="12"/>
+          <w:lang w:val="en-US"/>
         </w:rPr>
         <w:drawing>
           <wp:inline distT="0" distB="0" distL="0" distR="0" wp14:anchorId="658D5646" wp14:editId="35D54AB7">
@@ -10863,7 +10852,9 @@
       </w:pPr>
       <w:r>
         <w:rPr>
+          <w:noProof/>
           <w:sz w:val="12"/>
+          <w:lang w:val="en-US"/>
         </w:rPr>
         <w:drawing>
           <wp:inline distT="0" distB="0" distL="0" distR="0" wp14:anchorId="75D21B8B" wp14:editId="3850E04C">
@@ -10940,7 +10931,9 @@
       </w:pPr>
       <w:r>
         <w:rPr>
+          <w:noProof/>
           <w:sz w:val="24"/>
+          <w:lang w:val="en-US"/>
         </w:rPr>
         <w:drawing>
           <wp:inline distT="0" distB="0" distL="0" distR="0" wp14:anchorId="02EDAABE" wp14:editId="2C46D25E">
@@ -11086,44 +11079,31 @@
         <w:rPr>
           <w:sz w:val="24"/>
         </w:rPr>
-        <w:t>Bước 5</w:t>
-      </w:r>
-      <w:r>
-        <w:rPr>
-          <w:sz w:val="24"/>
-        </w:rPr>
-        <w:t xml:space="preserve">: </w:t>
+        <w:t xml:space="preserve">Bước 5: </w:t>
       </w:r>
       <w:r>
         <w:rPr>
           <w:sz w:val="24"/>
           <w:lang w:val="en-US"/>
         </w:rPr>
-        <w:t xml:space="preserve">Xử lý </w:t>
+        <w:t>Xử lý khoảng cách từ người tới người</w:t>
       </w:r>
       <w:r>
         <w:rPr>
           <w:sz w:val="24"/>
           <w:lang w:val="en-US"/>
         </w:rPr>
-        <w:t>khoảng cách từ người tới người</w:t>
-      </w:r>
-      <w:r>
+        <w:t xml:space="preserve"> </w:t>
+      </w:r>
+    </w:p>
+    <w:p>
+      <w:pPr>
+        <w:spacing w:before="158"/>
+        <w:ind w:left="1200"/>
         <w:rPr>
           <w:sz w:val="24"/>
           <w:lang w:val="en-US"/>
         </w:rPr>
-        <w:t xml:space="preserve"> </w:t>
-      </w:r>
-    </w:p>
-    <w:p>
-      <w:pPr>
-        <w:spacing w:before="158"/>
-        <w:ind w:left="1200"/>
-        <w:rPr>
-          <w:sz w:val="24"/>
-          <w:lang w:val="en-US"/>
-        </w:rPr>
       </w:pPr>
     </w:p>
     <w:p>
@@ -11136,7 +11116,9 @@
       </w:pPr>
       <w:r>
         <w:rPr>
+          <w:noProof/>
           <w:sz w:val="12"/>
+          <w:lang w:val="en-US"/>
         </w:rPr>
         <w:drawing>
           <wp:inline distT="0" distB="0" distL="0" distR="0" wp14:anchorId="0D0BC37D" wp14:editId="33073104">
@@ -11253,7 +11235,9 @@
       </w:pPr>
       <w:r>
         <w:rPr>
+          <w:noProof/>
           <w:sz w:val="12"/>
+          <w:lang w:val="en-US"/>
         </w:rPr>
         <w:drawing>
           <wp:inline distT="0" distB="0" distL="0" distR="0" wp14:anchorId="7B479E60" wp14:editId="127EAB77">
@@ -11315,46 +11299,28 @@
         <w:rPr>
           <w:sz w:val="24"/>
         </w:rPr>
-        <w:t>B</w:t>
-      </w:r>
-      <w:r>
-        <w:rPr>
-          <w:sz w:val="24"/>
-        </w:rPr>
-        <w:t>ước 2</w:t>
-      </w:r>
-      <w:r>
-        <w:rPr>
-          <w:sz w:val="24"/>
-        </w:rPr>
-        <w:t xml:space="preserve">: </w:t>
+        <w:t xml:space="preserve">Bước 2: </w:t>
       </w:r>
       <w:r>
         <w:rPr>
           <w:sz w:val="24"/>
           <w:lang w:val="en-US"/>
         </w:rPr>
-        <w:t xml:space="preserve"> </w:t>
-      </w:r>
-      <w:r>
+        <w:t xml:space="preserve"> Tính toán phần trăm khoảng cách từ người với người so với ngoải cách chuẩn để không bị lây bệnh</w:t>
+      </w:r>
+    </w:p>
+    <w:p>
+      <w:pPr>
+        <w:spacing w:before="187"/>
+        <w:ind w:left="1200"/>
         <w:rPr>
           <w:sz w:val="24"/>
           <w:lang w:val="en-US"/>
         </w:rPr>
-        <w:t>Tính toán phần trăm khoảng cách từ người với người so với ngoải cách chuẩn để không bị lây bệnh</w:t>
-      </w:r>
-    </w:p>
-    <w:p>
-      <w:pPr>
-        <w:spacing w:before="187"/>
-        <w:ind w:left="1200"/>
-        <w:rPr>
-          <w:sz w:val="24"/>
-          <w:lang w:val="en-US"/>
-        </w:rPr>
-      </w:pPr>
-      <w:r>
-        <w:rPr>
+      </w:pPr>
+      <w:r>
+        <w:rPr>
+          <w:noProof/>
           <w:sz w:val="24"/>
           <w:lang w:val="en-US"/>
         </w:rPr>
@@ -11429,14 +11395,7 @@
           <w:sz w:val="24"/>
           <w:lang w:val="en-US"/>
         </w:rPr>
-        <w:t xml:space="preserve"> Tính toán phần trăm </w:t>
-      </w:r>
-      <w:r>
-        <w:rPr>
-          <w:sz w:val="24"/>
-          <w:lang w:val="en-US"/>
-        </w:rPr>
-        <w:t>tỷ lệ nhiễm bệnh bằng phần trăm khoảng cách – phần trăm kháng bệnh</w:t>
+        <w:t xml:space="preserve"> Tính toán phần trăm tỷ lệ nhiễm bệnh bằng phần trăm khoảng cách – phần trăm kháng bệnh</w:t>
       </w:r>
     </w:p>
     <w:p>
@@ -11460,7 +11419,9 @@
       </w:pPr>
       <w:r>
         <w:rPr>
+          <w:noProof/>
           <w:sz w:val="12"/>
+          <w:lang w:val="en-US"/>
         </w:rPr>
         <w:drawing>
           <wp:inline distT="0" distB="0" distL="0" distR="0" wp14:anchorId="74EA270D" wp14:editId="0D2FE033">
@@ -12422,6 +12383,171 @@
         <w:rPr>
           <w:sz w:val="28"/>
         </w:rPr>
+      </w:pPr>
+      <w:r>
+        <w:rPr>
+          <w:b/>
+          <w:sz w:val="28"/>
+        </w:rPr>
+        <w:t xml:space="preserve">Hướng mở rộng tương lai: </w:t>
+      </w:r>
+      <w:r>
+        <w:rPr>
+          <w:sz w:val="28"/>
+          <w:lang w:val="en-US"/>
+        </w:rPr>
+        <w:t xml:space="preserve">Phát triển thành 1 phần mền hoàn chỉnh mang tính thực tế cao. </w:t>
+      </w:r>
+    </w:p>
+    <w:p>
+      <w:pPr>
+        <w:pStyle w:val="ListParagraph"/>
+        <w:tabs>
+          <w:tab w:val="left" w:pos="1364"/>
+        </w:tabs>
+        <w:spacing w:before="166" w:line="256" w:lineRule="auto"/>
+        <w:ind w:left="1200" w:right="1237" w:firstLine="0"/>
+        <w:rPr>
+          <w:sz w:val="28"/>
+          <w:lang w:val="en-US"/>
+        </w:rPr>
+      </w:pPr>
+    </w:p>
+    <w:p>
+      <w:pPr>
+        <w:tabs>
+          <w:tab w:val="left" w:pos="1364"/>
+        </w:tabs>
+        <w:spacing w:before="166" w:line="256" w:lineRule="auto"/>
+        <w:ind w:right="1237"/>
+        <w:rPr>
+          <w:sz w:val="28"/>
+        </w:rPr>
+      </w:pPr>
+    </w:p>
+    <w:p>
+      <w:pPr>
+        <w:tabs>
+          <w:tab w:val="left" w:pos="1364"/>
+        </w:tabs>
+        <w:spacing w:before="166" w:line="256" w:lineRule="auto"/>
+        <w:ind w:right="1237"/>
+        <w:rPr>
+          <w:sz w:val="28"/>
+          <w:lang w:val="en-US"/>
+        </w:rPr>
+      </w:pPr>
+      <w:proofErr w:type="gramStart"/>
+      <w:r>
+        <w:rPr>
+          <w:sz w:val="28"/>
+          <w:lang w:val="en-US"/>
+        </w:rPr>
+        <w:t>Tài  liệu</w:t>
+      </w:r>
+      <w:proofErr w:type="gramEnd"/>
+      <w:r>
+        <w:rPr>
+          <w:sz w:val="28"/>
+          <w:lang w:val="en-US"/>
+        </w:rPr>
+        <w:t xml:space="preserve"> tham khảo:</w:t>
+      </w:r>
+    </w:p>
+    <w:p>
+      <w:pPr>
+        <w:tabs>
+          <w:tab w:val="left" w:pos="1364"/>
+        </w:tabs>
+        <w:spacing w:before="166" w:line="256" w:lineRule="auto"/>
+        <w:ind w:right="1237"/>
+      </w:pPr>
+      <w:hyperlink r:id="rId30" w:history="1">
+        <w:r>
+          <w:rPr>
+            <w:rStyle w:val="Hyperlink"/>
+          </w:rPr>
+          <w:t>https://www.pyimagesearch.com/2020/05/04/covid-19-face-mask-detector-with-opencv-keras-tensorflow-and-deep-learning/</w:t>
+        </w:r>
+      </w:hyperlink>
+    </w:p>
+    <w:p>
+      <w:pPr>
+        <w:tabs>
+          <w:tab w:val="left" w:pos="1364"/>
+        </w:tabs>
+        <w:spacing w:before="166" w:line="256" w:lineRule="auto"/>
+        <w:ind w:right="1237"/>
+      </w:pPr>
+      <w:hyperlink r:id="rId31" w:history="1">
+        <w:r>
+          <w:rPr>
+            <w:rStyle w:val="Hyperlink"/>
+          </w:rPr>
+          <w:t>https://handmap.github.io/measuring-size-and-distance-opencv/</w:t>
+        </w:r>
+      </w:hyperlink>
+    </w:p>
+    <w:p>
+      <w:pPr>
+        <w:tabs>
+          <w:tab w:val="left" w:pos="1364"/>
+        </w:tabs>
+        <w:spacing w:before="166" w:line="256" w:lineRule="auto"/>
+        <w:ind w:right="1237"/>
+      </w:pPr>
+      <w:hyperlink r:id="rId32" w:history="1">
+        <w:r>
+          <w:rPr>
+            <w:rStyle w:val="Hyperlink"/>
+          </w:rPr>
+          <w:t>https://www.pyimagesearch.com/2016/04/04/measuring-distance-between-objects-in-an-image-with-opencv/</w:t>
+        </w:r>
+      </w:hyperlink>
+    </w:p>
+    <w:p>
+      <w:pPr>
+        <w:tabs>
+          <w:tab w:val="left" w:pos="1364"/>
+        </w:tabs>
+        <w:spacing w:before="166" w:line="256" w:lineRule="auto"/>
+        <w:ind w:right="1237"/>
+      </w:pPr>
+      <w:hyperlink r:id="rId33" w:history="1">
+        <w:r>
+          <w:rPr>
+            <w:rStyle w:val="Hyperlink"/>
+          </w:rPr>
+          <w:t>https://www.worldometers.info/coronavirus/transmission/</w:t>
+        </w:r>
+      </w:hyperlink>
+    </w:p>
+    <w:p>
+      <w:pPr>
+        <w:tabs>
+          <w:tab w:val="left" w:pos="1364"/>
+        </w:tabs>
+        <w:spacing w:before="166" w:line="256" w:lineRule="auto"/>
+        <w:ind w:right="1237"/>
+      </w:pPr>
+      <w:hyperlink r:id="rId34" w:history="1">
+        <w:r>
+          <w:rPr>
+            <w:rStyle w:val="Hyperlink"/>
+          </w:rPr>
+          <w:t>https://www.pyimagesearch.com/2020/05/04/covid-19-face-mask-detector-with-opencv-keras-tensorflow-and-deep-learning/</w:t>
+        </w:r>
+      </w:hyperlink>
+    </w:p>
+    <w:bookmarkStart w:id="0" w:name="_GoBack"/>
+    <w:bookmarkEnd w:id="0"/>
+    <w:p>
+      <w:pPr>
+        <w:tabs>
+          <w:tab w:val="left" w:pos="1364"/>
+        </w:tabs>
+        <w:spacing w:before="166" w:line="256" w:lineRule="auto"/>
+        <w:ind w:right="1237"/>
         <w:sectPr>
           <w:pgSz w:w="11910" w:h="16840"/>
           <w:pgMar w:top="1420" w:right="220" w:bottom="1120" w:left="240" w:header="0" w:footer="927" w:gutter="0"/>
@@ -12429,27 +12555,23 @@
         </w:sectPr>
       </w:pPr>
       <w:r>
-        <w:rPr>
-          <w:b/>
-          <w:sz w:val="28"/>
-        </w:rPr>
-        <w:t xml:space="preserve">Hướng mở rộng tương lai: </w:t>
-      </w:r>
-      <w:r>
-        <w:rPr>
-          <w:sz w:val="28"/>
-          <w:lang w:val="en-US"/>
-        </w:rPr>
-        <w:t>Phát triển thành 1 phần mền hoàn chỉnh mang tính thực tế cao.</w:t>
-      </w:r>
-      <w:bookmarkStart w:id="0" w:name="_GoBack"/>
-      <w:bookmarkEnd w:id="0"/>
-      <w:r>
-        <w:rPr>
-          <w:sz w:val="28"/>
-          <w:lang w:val="en-US"/>
-        </w:rPr>
-        <w:t xml:space="preserve"> </w:t>
+        <w:lastRenderedPageBreak/>
+        <w:fldChar w:fldCharType="begin"/>
+      </w:r>
+      <w:r>
+        <w:instrText xml:space="preserve"> HYPERLINK "https://www.pyimagesearch.com/2018/09/24/opencv-face-recognition/" </w:instrText>
+      </w:r>
+      <w:r>
+        <w:fldChar w:fldCharType="separate"/>
+      </w:r>
+      <w:r>
+        <w:rPr>
+          <w:rStyle w:val="Hyperlink"/>
+        </w:rPr>
+        <w:t>https://www.pyimagesearch.com/2018/09/24/opencv-face-recognition/</w:t>
+      </w:r>
+      <w:r>
+        <w:fldChar w:fldCharType="end"/>
       </w:r>
     </w:p>
     <w:p>
@@ -14923,6 +15045,18 @@
     <w:uiPriority w:val="1"/>
     <w:qFormat/>
   </w:style>
+  <w:style w:type="character" w:styleId="Hyperlink">
+    <w:name w:val="Hyperlink"/>
+    <w:basedOn w:val="DefaultParagraphFont"/>
+    <w:uiPriority w:val="99"/>
+    <w:semiHidden/>
+    <w:unhideWhenUsed/>
+    <w:rsid w:val="002A4A2C"/>
+    <w:rPr>
+      <w:color w:val="0000FF"/>
+      <w:u w:val="single"/>
+    </w:rPr>
+  </w:style>
 </w:styles>
 </file>
 

</xml_diff>